<commit_message>
à modifier partie méthodes
</commit_message>
<xml_diff>
--- a/Rapport.docx
+++ b/Rapport.docx
@@ -117,8 +117,6 @@
         <w:ind w:firstLine="360"/>
         <w:jc w:val="both"/>
       </w:pPr>
-      <w:bookmarkStart w:id="0" w:name="_GoBack"/>
-      <w:bookmarkEnd w:id="0"/>
       <w:r>
         <w:t xml:space="preserve">Dans ce projet nous chercherons </w:t>
       </w:r>
@@ -476,6 +474,7 @@
         <w:jc w:val="both"/>
       </w:pPr>
       <w:r>
+        <w:lastRenderedPageBreak/>
         <w:t xml:space="preserve">Le module sys permet d’accéder à des variables de l’interpréteur, dans notre </w:t>
       </w:r>
       <w:r>
@@ -703,7 +702,13 @@
         <w:jc w:val="both"/>
       </w:pPr>
       <w:r>
-        <w:t>Le script devra être construit de sorte à respecter les étapes clés présentées ci-dessous.</w:t>
+        <w:t xml:space="preserve">Le </w:t>
+      </w:r>
+      <w:r>
+        <w:t>code</w:t>
+      </w:r>
+      <w:r>
+        <w:t xml:space="preserve"> devra être construit de sorte à respecter les étapes clés présentées ci-dessous.</w:t>
       </w:r>
     </w:p>
     <w:p>
@@ -799,6 +804,18 @@
       <w:r>
         <w:t xml:space="preserve">On récupère ensuite pour chaque atome une liste de ses voisins et on en fait un « dictionnaire de listes ». </w:t>
       </w:r>
+      <w:r>
+        <w:t>On récupère ensuit</w:t>
+      </w:r>
+      <w:r>
+        <w:t>e</w:t>
+      </w:r>
+      <w:r>
+        <w:t xml:space="preserve"> pour chaque voisins ses coordonnées afin d’y placer une sphère</w:t>
+      </w:r>
+      <w:r>
+        <w:t>.</w:t>
+      </w:r>
     </w:p>
     <w:p>
       <w:pPr>
@@ -813,7 +830,15 @@
         <w:t>iv) On étudie ensuite un atome à la fois et on place sur chacun de ses voisins une sphère dont le diamètre correspond au Rayon de Wan der Waals de l’atome</w:t>
       </w:r>
       <w:r>
-        <w:t xml:space="preserve"> voisin</w:t>
+        <w:t xml:space="preserve"> </w:t>
+      </w:r>
+      <w:r>
+        <w:t xml:space="preserve">considéré comme </w:t>
+      </w:r>
+      <w:bookmarkStart w:id="0" w:name="_GoBack"/>
+      <w:bookmarkEnd w:id="0"/>
+      <w:r>
+        <w:t>voisin</w:t>
       </w:r>
       <w:r>
         <w:t xml:space="preserve">. </w:t>
@@ -821,11 +846,6 @@
       <w:r>
         <w:t xml:space="preserve"> Pour créer la sphère il s’agit de créer une nouvelle matrice qui contient de nouvelles coordonnées tel que : </w:t>
       </w:r>
-    </w:p>
-    <w:p>
-      <w:pPr>
-        <w:jc w:val="both"/>
-      </w:pPr>
     </w:p>
     <w:p>
       <w:pPr>
@@ -1713,10 +1733,7 @@
         <w:t>d’eau</w:t>
       </w:r>
       <w:r>
-        <w:t xml:space="preserve"> </w:t>
-      </w:r>
-      <w:r>
-        <w:t xml:space="preserve">(1.4 Ä) </w:t>
+        <w:t xml:space="preserve"> (1.4 Ä) </w:t>
       </w:r>
       <w:r>
         <w:t xml:space="preserve"> alors on peut considérer que l’espace entre l’atome et son voisin est accessible par le solvant.</w:t>

</xml_diff>